<commit_message>
Done. HTML-ként is ott van, hogy online is lássátok, ne csak pull után, de azt nem formáztam át külön.
</commit_message>
<xml_diff>
--- a/Matek/8/8_stat_ibiza.docx
+++ b/Matek/8/8_stat_ibiza.docx
@@ -1926,20 +1926,26 @@
         </w:rPr>
       </w:pPr>
       <w:r>
-        <w:rPr/>
-      </w:r>
-    </w:p>
-    <w:p>
-      <w:pPr>
-        <w:pStyle w:val="TextBody"/>
-        <w:rPr>
-          <w:rFonts w:ascii="Liberation Serif" w:hAnsi="Liberation Serif"/>
-          <w:sz w:val="24"/>
-          <w:szCs w:val="24"/>
-        </w:rPr>
-      </w:pPr>
-      <w:r>
-        <w:rPr/>
+        <w:rPr>
+          <w:sz w:val="24"/>
+          <w:szCs w:val="24"/>
+        </w:rPr>
+      </w:r>
+    </w:p>
+    <w:p>
+      <w:pPr>
+        <w:pStyle w:val="TextBody"/>
+        <w:rPr>
+          <w:rFonts w:ascii="Liberation Serif" w:hAnsi="Liberation Serif"/>
+          <w:sz w:val="24"/>
+          <w:szCs w:val="24"/>
+        </w:rPr>
+      </w:pPr>
+      <w:r>
+        <w:rPr>
+          <w:sz w:val="24"/>
+          <w:szCs w:val="24"/>
+        </w:rPr>
       </w:r>
     </w:p>
     <w:p>
@@ -2615,10 +2621,7 @@
     <w:p>
       <w:pPr>
         <w:pStyle w:val="TextBody"/>
-        <w:rPr>
-          <w:rFonts w:ascii="Liberation Serif" w:hAnsi="Liberation Serif"/>
-          <w:sz w:val="24"/>
-        </w:rPr>
+        <w:rPr/>
       </w:pPr>
       <w:r>
         <w:rPr>
@@ -2626,17 +2629,10 @@
         </w:rPr>
         <w:t>ha alfa = 0.1, akkor táblázatból 0.95 (=1-(alfa/2))-höz tartozó értéket kell kikeresni, ami 1.64. Tehát elfogadási tartomány: [-1.64, 1.64]. Mivel az u-statisztikánk értéke -2, ez kritikus tartományba esik, tehát H0-t 95% szignifikancia szinten elvetem.</w:t>
       </w:r>
-      <w:r>
-        <w:br w:type="page"/>
-      </w:r>
-    </w:p>
-    <w:p>
-      <w:pPr>
-        <w:pStyle w:val="Heading2"/>
-        <w:numPr>
-          <w:ilvl w:val="0"/>
-          <w:numId w:val="0"/>
-        </w:numPr>
+    </w:p>
+    <w:p>
+      <w:pPr>
+        <w:pStyle w:val="Heading3"/>
         <w:rPr/>
       </w:pPr>
       <w:r>
@@ -6769,7 +6765,14 @@
       <w:pPr>
         <w:pStyle w:val="TextBody"/>
         <w:jc w:val="left"/>
-        <w:rPr/>
+        <w:rPr>
+          <w:rFonts w:ascii="Liberation Serif" w:hAnsi="Liberation Serif"/>
+          <w:b/>
+          <w:b/>
+          <w:bCs/>
+          <w:sz w:val="24"/>
+          <w:szCs w:val="24"/>
+        </w:rPr>
       </w:pPr>
       <w:r>
         <w:rPr>
@@ -8742,162 +8745,6 @@
       <w:pPr>
         <w:pStyle w:val="Heading3"/>
         <w:jc w:val="left"/>
-        <w:rPr/>
-      </w:pPr>
-      <w:r>
-        <w:rPr>
-          <w:b/>
-          <w:bCs/>
-          <w:sz w:val="24"/>
-          <w:szCs w:val="24"/>
-        </w:rPr>
-        <w:t>A digitális aláírás fajtái és alkalmazása</w:t>
-      </w:r>
-    </w:p>
-    <w:p>
-      <w:pPr>
-        <w:pStyle w:val="TextBody"/>
-        <w:rPr/>
-      </w:pPr>
-      <w:r>
-        <w:rPr/>
-        <w:t>V</w:t>
-      </w:r>
-      <w:r>
-        <w:rPr/>
-        <w:t xml:space="preserve">ak aláírási technikához folyamodhatunk, ha a másik féllel nem akarjuk tudatni, hogy mit ír alá. Tipikus alkalmazási területe az elektronikus szavazások és az elektronikus pénz. Elektronikus szavazás esetén úgy kell érvényesíteni egy szavazatot, hogy a hitelesítő szervezet ne tudja meg, hogy az adott szavazó kire voksolt. </w:t>
-      </w:r>
-    </w:p>
-    <w:p>
-      <w:pPr>
-        <w:pStyle w:val="TextBody"/>
-        <w:rPr/>
-      </w:pPr>
-      <w:r>
-        <w:rPr/>
-        <w:t xml:space="preserve">Az online nyereményjátékoknál, időbélyeg-szolgáltatással hitelesítik egy adott időpontban beérkezett tippeket. </w:t>
-      </w:r>
-      <w:r>
-        <w:rPr/>
-        <w:t>E</w:t>
-      </w:r>
-      <w:r>
-        <w:rPr/>
-        <w:t xml:space="preserve">gy külső megbízható szervezet igazolja a beérkezett tippek időpontját. </w:t>
-      </w:r>
-    </w:p>
-    <w:p>
-      <w:pPr>
-        <w:pStyle w:val="TextBody"/>
-        <w:rPr/>
-      </w:pPr>
-      <w:r>
-        <w:rPr/>
-        <w:t>A digitális aláírások egy gyakori alkalmazása a programkódok aláírása. A kód aláírása egyértelműen igazolja az adott szoftver készítőjét, illetve garantálja, hogy a programkód a kibocsátás óta nem módosult. Ha a felhasználó bármely, a szoftver által generált rosszindulatú működést azonosít be, akkor feltételezhető, hogy az adott szoftver kódját senki más nem változtatta meg, egyértelműen a szerző a felelős.</w:t>
-      </w:r>
-    </w:p>
-    <w:p>
-      <w:pPr>
-        <w:pStyle w:val="TextBody"/>
-        <w:rPr/>
-      </w:pPr>
-      <w:r>
-        <w:rPr/>
-        <w:t xml:space="preserve">Az azonosítás terén jelentős mérföldkő a digitális aláírás alkalmazása. A digitális aláírás segítségével egyértelműen meg tudjuk határozni a másik fél identitását. </w:t>
-      </w:r>
-    </w:p>
-    <w:p>
-      <w:pPr>
-        <w:pStyle w:val="TextBody"/>
-        <w:rPr/>
-      </w:pPr>
-      <w:r>
-        <w:rPr/>
-        <w:t xml:space="preserve">Elektronikus dokumentumok esetén az </w:t>
-      </w:r>
-      <w:r>
-        <w:rPr>
-          <w:u w:val="single"/>
-        </w:rPr>
-        <w:t xml:space="preserve">időbélyeg-szolgáltatás </w:t>
-      </w:r>
-      <w:r>
-        <w:rPr/>
-        <w:t xml:space="preserve">hitelesíti a dokumentum létrejöttének idejét. </w:t>
-      </w:r>
-    </w:p>
-    <w:p>
-      <w:pPr>
-        <w:pStyle w:val="TextBody"/>
-        <w:rPr/>
-      </w:pPr>
-      <w:r>
-        <w:rPr/>
-        <w:t xml:space="preserve">Az időbélyegzés egy olyan elektronikus igazolás, mely bizonyítja, hogy egy elektronikus dokumentum egy adott időpontban már létezett, és annak tartalma az időbélyegzés óta nem változott meg. Az időbélyeg általában az elektronikus aláírás létrehozásának időpontját igazolja, de használatos akkor is, ha valamely dokumentum vagy állomány adott időben való létezésének későbbi bizonyítása a cél. </w:t>
-      </w:r>
-    </w:p>
-    <w:p>
-      <w:pPr>
-        <w:pStyle w:val="TextBody"/>
-        <w:rPr/>
-      </w:pPr>
-      <w:r>
-        <w:rPr/>
-        <w:t xml:space="preserve">A </w:t>
-      </w:r>
-      <w:r>
-        <w:rPr>
-          <w:u w:val="single"/>
-        </w:rPr>
-        <w:t xml:space="preserve">vak aláírás </w:t>
-      </w:r>
-      <w:r>
-        <w:rPr/>
-        <w:t xml:space="preserve">a digitális aláírás egy módosított változata, </w:t>
-      </w:r>
-      <w:r>
-        <w:rPr/>
-        <w:t xml:space="preserve">melynek során </w:t>
-      </w:r>
-      <w:r>
-        <w:rPr/>
-        <w:t xml:space="preserve">az aláíró úgy hitelesíti a dokumentumot, hogy nem ismeri annak tartalmát. Tipikusan olyan alkalmazásoknál használatos, ahol valamilyen bizalmas információt kell hitelesíttetni. </w:t>
-      </w:r>
-    </w:p>
-    <w:p>
-      <w:pPr>
-        <w:pStyle w:val="TextBody"/>
-        <w:rPr/>
-      </w:pPr>
-      <w:r>
-        <w:rPr/>
-        <w:t>A különbség a digitális aláírások és a vak aláírások között, hogy az utóbbinál aláíró fél az aláírás időpontjában nem ismeri az üzenet tartalmát, míg az előbbinél igen. Viszont az aláírás ellenőrzése mindkét esetben ugyanúgy történik, tehát akkor már akár az aláíró fél is, aki eddig „vak” volt, megtekintheti az üzenet tartalmát.</w:t>
-      </w:r>
-    </w:p>
-    <w:p>
-      <w:pPr>
-        <w:pStyle w:val="TextBody"/>
-        <w:rPr/>
-      </w:pPr>
-      <w:r>
-        <w:rPr/>
-        <w:t xml:space="preserve">A </w:t>
-      </w:r>
-      <w:r>
-        <w:rPr>
-          <w:u w:val="single"/>
-        </w:rPr>
-        <w:t>letagadhatatlan aláírások</w:t>
-      </w:r>
-      <w:r>
-        <w:rPr/>
-        <w:t xml:space="preserve"> több jó tulajdonsággal is rendelkeznek. Közülük a legjelentősebb, hogy egy aláírást csak az aláíró fél közbenjárásával lehet ellenőrizni. Ez lehetővé teszi, hogy az aláíró fél védje az aláírt üzenetet attól, hogy bárki elektronikusan lemásolhassa, illetve szétküldhesse. Az aláírás ellenőrzése az úgynevezett kihívás-és-válasz technika alkalmazásával végezhető el.</w:t>
-      </w:r>
-    </w:p>
-    <w:p>
-      <w:pPr>
-        <w:pStyle w:val="TextBody"/>
-        <w:jc w:val="left"/>
         <w:rPr>
           <w:rFonts w:ascii="Liberation Serif" w:hAnsi="Liberation Serif"/>
           <w:b/>
@@ -8914,6 +8761,169 @@
           <w:sz w:val="24"/>
           <w:szCs w:val="24"/>
         </w:rPr>
+        <w:t>A digitális aláírás fajtái és alkalmazása</w:t>
+      </w:r>
+    </w:p>
+    <w:p>
+      <w:pPr>
+        <w:pStyle w:val="TextBody"/>
+        <w:rPr/>
+      </w:pPr>
+      <w:r>
+        <w:rPr/>
+        <w:t>V</w:t>
+      </w:r>
+      <w:r>
+        <w:rPr/>
+        <w:t xml:space="preserve">ak aláírási technikához folyamodhatunk, ha a másik féllel nem akarjuk tudatni, hogy mit ír alá. Tipikus alkalmazási területe az elektronikus szavazások és az elektronikus pénz. Elektronikus szavazás esetén úgy kell érvényesíteni egy szavazatot, hogy a hitelesítő szervezet ne tudja meg, hogy az adott szavazó kire voksolt. </w:t>
+      </w:r>
+    </w:p>
+    <w:p>
+      <w:pPr>
+        <w:pStyle w:val="TextBody"/>
+        <w:rPr/>
+      </w:pPr>
+      <w:r>
+        <w:rPr/>
+        <w:t xml:space="preserve">Az online nyereményjátékoknál, időbélyeg-szolgáltatással hitelesítik egy adott időpontban beérkezett tippeket. </w:t>
+      </w:r>
+      <w:r>
+        <w:rPr/>
+        <w:t>E</w:t>
+      </w:r>
+      <w:r>
+        <w:rPr/>
+        <w:t xml:space="preserve">gy külső megbízható szervezet igazolja a beérkezett tippek időpontját. </w:t>
+      </w:r>
+    </w:p>
+    <w:p>
+      <w:pPr>
+        <w:pStyle w:val="TextBody"/>
+        <w:rPr/>
+      </w:pPr>
+      <w:r>
+        <w:rPr/>
+        <w:t>A digitális aláírások egy gyakori alkalmazása a programkódok aláírása. A kód aláírása egyértelműen igazolja az adott szoftver készítőjét, illetve garantálja, hogy a programkód a kibocsátás óta nem módosult. Ha a felhasználó bármely, a szoftver által generált rosszindulatú működést azonosít be, akkor feltételezhető, hogy az adott szoftver kódját senki más nem változtatta meg, egyértelműen a szerző a felelős.</w:t>
+      </w:r>
+    </w:p>
+    <w:p>
+      <w:pPr>
+        <w:pStyle w:val="TextBody"/>
+        <w:rPr/>
+      </w:pPr>
+      <w:r>
+        <w:rPr/>
+        <w:t xml:space="preserve">Az azonosítás terén jelentős mérföldkő a digitális aláírás alkalmazása. A digitális aláírás segítségével egyértelműen meg tudjuk határozni a másik fél identitását. </w:t>
+      </w:r>
+    </w:p>
+    <w:p>
+      <w:pPr>
+        <w:pStyle w:val="TextBody"/>
+        <w:rPr/>
+      </w:pPr>
+      <w:r>
+        <w:rPr/>
+        <w:t xml:space="preserve">Elektronikus dokumentumok esetén az </w:t>
+      </w:r>
+      <w:r>
+        <w:rPr>
+          <w:u w:val="single"/>
+        </w:rPr>
+        <w:t xml:space="preserve">időbélyeg-szolgáltatás </w:t>
+      </w:r>
+      <w:r>
+        <w:rPr/>
+        <w:t xml:space="preserve">hitelesíti a dokumentum létrejöttének idejét. </w:t>
+      </w:r>
+    </w:p>
+    <w:p>
+      <w:pPr>
+        <w:pStyle w:val="TextBody"/>
+        <w:rPr/>
+      </w:pPr>
+      <w:r>
+        <w:rPr/>
+        <w:t xml:space="preserve">Az időbélyegzés egy olyan elektronikus igazolás, mely bizonyítja, hogy egy elektronikus dokumentum egy adott időpontban már létezett, és annak tartalma az időbélyegzés óta nem változott meg. Az időbélyeg általában az elektronikus aláírás létrehozásának időpontját igazolja, de használatos akkor is, ha valamely dokumentum vagy állomány adott időben való létezésének későbbi bizonyítása a cél. </w:t>
+      </w:r>
+    </w:p>
+    <w:p>
+      <w:pPr>
+        <w:pStyle w:val="TextBody"/>
+        <w:rPr/>
+      </w:pPr>
+      <w:r>
+        <w:rPr/>
+        <w:t xml:space="preserve">A </w:t>
+      </w:r>
+      <w:r>
+        <w:rPr>
+          <w:u w:val="single"/>
+        </w:rPr>
+        <w:t xml:space="preserve">vak aláírás </w:t>
+      </w:r>
+      <w:r>
+        <w:rPr/>
+        <w:t xml:space="preserve">a digitális aláírás egy módosított változata, </w:t>
+      </w:r>
+      <w:r>
+        <w:rPr/>
+        <w:t xml:space="preserve">melynek során </w:t>
+      </w:r>
+      <w:r>
+        <w:rPr/>
+        <w:t xml:space="preserve">az aláíró úgy hitelesíti a dokumentumot, hogy nem ismeri annak tartalmát. Tipikusan olyan alkalmazásoknál használatos, ahol valamilyen bizalmas információt kell hitelesíttetni. </w:t>
+      </w:r>
+    </w:p>
+    <w:p>
+      <w:pPr>
+        <w:pStyle w:val="TextBody"/>
+        <w:rPr/>
+      </w:pPr>
+      <w:r>
+        <w:rPr/>
+        <w:t>A különbség a digitális aláírások és a vak aláírások között, hogy az utóbbinál aláíró fél az aláírás időpontjában nem ismeri az üzenet tartalmát, míg az előbbinél igen. Viszont az aláírás ellenőrzése mindkét esetben ugyanúgy történik, tehát akkor már akár az aláíró fél is, aki eddig „vak” volt, megtekintheti az üzenet tartalmát.</w:t>
+      </w:r>
+    </w:p>
+    <w:p>
+      <w:pPr>
+        <w:pStyle w:val="TextBody"/>
+        <w:rPr/>
+      </w:pPr>
+      <w:r>
+        <w:rPr/>
+        <w:t xml:space="preserve">A </w:t>
+      </w:r>
+      <w:r>
+        <w:rPr>
+          <w:u w:val="single"/>
+        </w:rPr>
+        <w:t>letagadhatatlan aláírások</w:t>
+      </w:r>
+      <w:r>
+        <w:rPr/>
+        <w:t xml:space="preserve"> több jó tulajdonsággal is rendelkeznek. Közülük a legjelentősebb, hogy egy aláírást csak az aláíró fél közbenjárásával lehet ellenőrizni. Ez lehetővé teszi, hogy az aláíró fél védje az aláírt üzenetet attól, hogy bárki elektronikusan lemásolhassa, illetve szétküldhesse. Az aláírás ellenőrzése az úgynevezett kihívás-és-válasz technika alkalmazásával végezhető el.</w:t>
+      </w:r>
+    </w:p>
+    <w:p>
+      <w:pPr>
+        <w:pStyle w:val="TextBody"/>
+        <w:jc w:val="left"/>
+        <w:rPr>
+          <w:rFonts w:ascii="Liberation Serif" w:hAnsi="Liberation Serif"/>
+          <w:b/>
+          <w:b/>
+          <w:bCs/>
+          <w:sz w:val="24"/>
+          <w:szCs w:val="24"/>
+        </w:rPr>
+      </w:pPr>
+      <w:r>
+        <w:rPr>
+          <w:b/>
+          <w:bCs/>
+          <w:sz w:val="24"/>
+          <w:szCs w:val="24"/>
+        </w:rPr>
         <w:t>AES</w:t>
       </w:r>
     </w:p>
@@ -8922,9 +8932,12 @@
         <w:pStyle w:val="TextBody"/>
         <w:jc w:val="left"/>
         <w:rPr>
+          <w:rFonts w:ascii="Liberation Serif" w:hAnsi="Liberation Serif"/>
           <w:b w:val="false"/>
           <w:b w:val="false"/>
           <w:bCs w:val="false"/>
+          <w:sz w:val="24"/>
+          <w:szCs w:val="24"/>
           <w:u w:val="none"/>
         </w:rPr>
       </w:pPr>
@@ -12525,5 +12538,20 @@
       <w:em w:val="none"/>
     </w:rPr>
   </w:style>
+  <w:style w:type="paragraph" w:styleId="Title">
+    <w:name w:val="Title"/>
+    <w:basedOn w:val="Heading"/>
+    <w:next w:val="TextBody"/>
+    <w:qFormat/>
+    <w:pPr>
+      <w:jc w:val="center"/>
+    </w:pPr>
+    <w:rPr>
+      <w:b/>
+      <w:bCs/>
+      <w:sz w:val="56"/>
+      <w:szCs w:val="56"/>
+    </w:rPr>
+  </w:style>
 </w:styles>
 </file>
</xml_diff>